<commit_message>
solicitud de constancia de estudio
ahora el estudiante puede solicitar la constancia de estudio
</commit_message>
<xml_diff>
--- a/reportes/plantillas/plantilla_constancia.docx
+++ b/reportes/plantillas/plantilla_constancia.docx
@@ -135,7 +135,27 @@
           <w:szCs w:val="24"/>
           <w:lang w:val="es-ES_tradnl"/>
         </w:rPr>
-        <w:t>{{nombre_estudiante}}</w:t>
+        <w:t>{{</w:t>
+      </w:r>
+      <w:proofErr w:type="spellStart"/>
+      <w:r>
+        <w:rPr>
+          <w:rFonts w:ascii="Lucida Calligraphy" w:hAnsi="Lucida Calligraphy" w:cs="Arial"/>
+          <w:sz w:val="24"/>
+          <w:szCs w:val="24"/>
+          <w:lang w:val="es-ES_tradnl"/>
+        </w:rPr>
+        <w:t>nombre_estudiante</w:t>
+      </w:r>
+      <w:proofErr w:type="spellEnd"/>
+      <w:r>
+        <w:rPr>
+          <w:rFonts w:ascii="Lucida Calligraphy" w:hAnsi="Lucida Calligraphy" w:cs="Arial"/>
+          <w:sz w:val="24"/>
+          <w:szCs w:val="24"/>
+          <w:lang w:val="es-ES_tradnl"/>
+        </w:rPr>
+        <w:t>}}</w:t>
       </w:r>
       <w:r>
         <w:rPr>
@@ -162,8 +182,29 @@
           <w:szCs w:val="24"/>
           <w:lang w:val="es-ES_tradnl"/>
         </w:rPr>
-        <w:t>{{tipo_documento}} {{</w:t>
-      </w:r>
+        <w:t>{{</w:t>
+      </w:r>
+      <w:proofErr w:type="spellStart"/>
+      <w:r>
+        <w:rPr>
+          <w:rFonts w:ascii="Lucida Calligraphy" w:hAnsi="Lucida Calligraphy" w:cs="Arial"/>
+          <w:sz w:val="24"/>
+          <w:szCs w:val="24"/>
+          <w:lang w:val="es-ES_tradnl"/>
+        </w:rPr>
+        <w:t>tipo_documento</w:t>
+      </w:r>
+      <w:proofErr w:type="spellEnd"/>
+      <w:r>
+        <w:rPr>
+          <w:rFonts w:ascii="Lucida Calligraphy" w:hAnsi="Lucida Calligraphy" w:cs="Arial"/>
+          <w:sz w:val="24"/>
+          <w:szCs w:val="24"/>
+          <w:lang w:val="es-ES_tradnl"/>
+        </w:rPr>
+        <w:t>}} {{</w:t>
+      </w:r>
+      <w:proofErr w:type="spellStart"/>
       <w:r>
         <w:rPr>
           <w:rFonts w:ascii="Lucida Calligraphy" w:hAnsi="Lucida Calligraphy" w:cs="Arial"/>
@@ -173,6 +214,7 @@
         </w:rPr>
         <w:t>numero_documento</w:t>
       </w:r>
+      <w:proofErr w:type="spellEnd"/>
       <w:r>
         <w:rPr>
           <w:rFonts w:ascii="Lucida Calligraphy" w:hAnsi="Lucida Calligraphy" w:cs="Arial"/>
@@ -225,7 +267,27 @@
           <w:szCs w:val="24"/>
           <w:lang w:val="es-ES_tradnl"/>
         </w:rPr>
-        <w:t>{{nombre_trayecto}}</w:t>
+        <w:t>{{</w:t>
+      </w:r>
+      <w:proofErr w:type="spellStart"/>
+      <w:r>
+        <w:rPr>
+          <w:rFonts w:ascii="Lucida Calligraphy" w:hAnsi="Lucida Calligraphy" w:cs="Arial"/>
+          <w:sz w:val="24"/>
+          <w:szCs w:val="24"/>
+          <w:lang w:val="es-ES_tradnl"/>
+        </w:rPr>
+        <w:t>nombre_trayecto</w:t>
+      </w:r>
+      <w:proofErr w:type="spellEnd"/>
+      <w:r>
+        <w:rPr>
+          <w:rFonts w:ascii="Lucida Calligraphy" w:hAnsi="Lucida Calligraphy" w:cs="Arial"/>
+          <w:sz w:val="24"/>
+          <w:szCs w:val="24"/>
+          <w:lang w:val="es-ES_tradnl"/>
+        </w:rPr>
+        <w:t>}}</w:t>
       </w:r>
       <w:r>
         <w:rPr>
@@ -261,7 +323,27 @@
           <w:szCs w:val="24"/>
           <w:lang w:val="es-ES_tradnl"/>
         </w:rPr>
-        <w:t xml:space="preserve"> {{pnf_nombre}}</w:t>
+        <w:t xml:space="preserve"> {{</w:t>
+      </w:r>
+      <w:proofErr w:type="spellStart"/>
+      <w:r>
+        <w:rPr>
+          <w:rFonts w:ascii="Lucida Calligraphy" w:hAnsi="Lucida Calligraphy" w:cs="Arial"/>
+          <w:sz w:val="24"/>
+          <w:szCs w:val="24"/>
+          <w:lang w:val="es-ES_tradnl"/>
+        </w:rPr>
+        <w:t>pnf_nombre</w:t>
+      </w:r>
+      <w:proofErr w:type="spellEnd"/>
+      <w:r>
+        <w:rPr>
+          <w:rFonts w:ascii="Lucida Calligraphy" w:hAnsi="Lucida Calligraphy" w:cs="Arial"/>
+          <w:sz w:val="24"/>
+          <w:szCs w:val="24"/>
+          <w:lang w:val="es-ES_tradnl"/>
+        </w:rPr>
+        <w:t>}}</w:t>
       </w:r>
       <w:r>
         <w:rPr>
@@ -315,7 +397,27 @@
           <w:szCs w:val="24"/>
           <w:lang w:val="es-ES_tradnl"/>
         </w:rPr>
-        <w:t xml:space="preserve"> {{periodo_academico}}.</w:t>
+        <w:t xml:space="preserve"> {{</w:t>
+      </w:r>
+      <w:proofErr w:type="spellStart"/>
+      <w:r>
+        <w:rPr>
+          <w:rFonts w:ascii="Lucida Calligraphy" w:hAnsi="Lucida Calligraphy" w:cs="Arial"/>
+          <w:sz w:val="24"/>
+          <w:szCs w:val="24"/>
+          <w:lang w:val="es-ES_tradnl"/>
+        </w:rPr>
+        <w:t>periodo_academico</w:t>
+      </w:r>
+      <w:proofErr w:type="spellEnd"/>
+      <w:r>
+        <w:rPr>
+          <w:rFonts w:ascii="Lucida Calligraphy" w:hAnsi="Lucida Calligraphy" w:cs="Arial"/>
+          <w:sz w:val="24"/>
+          <w:szCs w:val="24"/>
+          <w:lang w:val="es-ES_tradnl"/>
+        </w:rPr>
+        <w:t>}}.</w:t>
       </w:r>
     </w:p>
     <w:p>
@@ -456,7 +558,14 @@
           <w:rFonts w:ascii="Lucida Calligraphy" w:hAnsi="Lucida Calligraphy"/>
           <w:bCs/>
         </w:rPr>
-        <w:t>{{coordinador}}</w:t>
+        <w:t>C</w:t>
+      </w:r>
+      <w:r>
+        <w:rPr>
+          <w:rFonts w:ascii="Lucida Calligraphy" w:hAnsi="Lucida Calligraphy"/>
+          <w:bCs/>
+        </w:rPr>
+        <w:t>oordinador</w:t>
       </w:r>
     </w:p>
     <w:p>
@@ -473,7 +582,37 @@
           <w:rFonts w:ascii="Lucida Calligraphy" w:hAnsi="Lucida Calligraphy"/>
           <w:bCs/>
         </w:rPr>
-        <w:t>{{cedula}}</w:t>
+        <w:t>v-</w:t>
+      </w:r>
+      <w:r>
+        <w:rPr>
+          <w:rFonts w:ascii="Lucida Calligraphy" w:hAnsi="Lucida Calligraphy"/>
+          <w:bCs/>
+        </w:rPr>
+        <w:t>{{</w:t>
+      </w:r>
+      <w:proofErr w:type="spellStart"/>
+      <w:r>
+        <w:rPr>
+          <w:rFonts w:ascii="Lucida Calligraphy" w:hAnsi="Lucida Calligraphy"/>
+          <w:bCs/>
+        </w:rPr>
+        <w:t>cedula</w:t>
+      </w:r>
+      <w:r>
+        <w:rPr>
+          <w:rFonts w:ascii="Lucida Calligraphy" w:hAnsi="Lucida Calligraphy"/>
+          <w:bCs/>
+        </w:rPr>
+        <w:t>_coordinador</w:t>
+      </w:r>
+      <w:proofErr w:type="spellEnd"/>
+      <w:r>
+        <w:rPr>
+          <w:rFonts w:ascii="Lucida Calligraphy" w:hAnsi="Lucida Calligraphy"/>
+          <w:bCs/>
+        </w:rPr>
+        <w:t>}}</w:t>
       </w:r>
     </w:p>
     <w:p>
@@ -490,7 +629,23 @@
           <w:rFonts w:ascii="Lucida Calligraphy" w:hAnsi="Lucida Calligraphy"/>
           <w:bCs/>
         </w:rPr>
-        <w:t>{{dace}}</w:t>
+        <w:t>{{</w:t>
+      </w:r>
+      <w:proofErr w:type="spellStart"/>
+      <w:r>
+        <w:rPr>
+          <w:rFonts w:ascii="Lucida Calligraphy" w:hAnsi="Lucida Calligraphy"/>
+          <w:bCs/>
+        </w:rPr>
+        <w:t>cargo_coordinador</w:t>
+      </w:r>
+      <w:proofErr w:type="spellEnd"/>
+      <w:r>
+        <w:rPr>
+          <w:rFonts w:ascii="Lucida Calligraphy" w:hAnsi="Lucida Calligraphy"/>
+          <w:bCs/>
+        </w:rPr>
+        <w:t>}}</w:t>
       </w:r>
     </w:p>
     <w:p>
@@ -596,7 +751,25 @@
                 <w:sz w:val="16"/>
                 <w:szCs w:val="16"/>
               </w:rPr>
-              <w:t xml:space="preserve"> Barinas – Av. Industrial frente al aserradero El Pozon,</w:t>
+              <w:t xml:space="preserve"> Barinas – Av. Industrial frente al aserradero El </w:t>
+            </w:r>
+            <w:proofErr w:type="spellStart"/>
+            <w:r>
+              <w:rPr>
+                <w:rFonts w:ascii="Arial Narrow" w:hAnsi="Arial Narrow"/>
+                <w:sz w:val="16"/>
+                <w:szCs w:val="16"/>
+              </w:rPr>
+              <w:t>Pozon</w:t>
+            </w:r>
+            <w:proofErr w:type="spellEnd"/>
+            <w:r>
+              <w:rPr>
+                <w:rFonts w:ascii="Arial Narrow" w:hAnsi="Arial Narrow"/>
+                <w:sz w:val="16"/>
+                <w:szCs w:val="16"/>
+              </w:rPr>
+              <w:t>,</w:t>
             </w:r>
             <w:r>
               <w:rPr>
@@ -644,16 +817,25 @@
                 <w:sz w:val="16"/>
                 <w:szCs w:val="16"/>
               </w:rPr>
-              <w:t xml:space="preserve"> - </w:t>
-            </w:r>
-            <w:r>
-              <w:rPr>
-                <w:rFonts w:ascii="Arial Narrow" w:hAnsi="Arial Narrow"/>
-                <w:sz w:val="16"/>
-                <w:szCs w:val="16"/>
-              </w:rPr>
               <w:t xml:space="preserve"> </w:t>
             </w:r>
+            <w:proofErr w:type="gramStart"/>
+            <w:r>
+              <w:rPr>
+                <w:rFonts w:ascii="Arial Narrow" w:hAnsi="Arial Narrow"/>
+                <w:sz w:val="16"/>
+                <w:szCs w:val="16"/>
+              </w:rPr>
+              <w:t xml:space="preserve">- </w:t>
+            </w:r>
+            <w:r>
+              <w:rPr>
+                <w:rFonts w:ascii="Arial Narrow" w:hAnsi="Arial Narrow"/>
+                <w:sz w:val="16"/>
+                <w:szCs w:val="16"/>
+              </w:rPr>
+              <w:t xml:space="preserve"> </w:t>
+            </w:r>
             <w:r>
               <w:rPr>
                 <w:rFonts w:ascii="Arial Narrow" w:hAnsi="Arial Narrow"/>
@@ -662,6 +844,7 @@
               </w:rPr>
               <w:t>(</w:t>
             </w:r>
+            <w:proofErr w:type="gramEnd"/>
             <w:r>
               <w:rPr>
                 <w:rFonts w:ascii="Arial Narrow" w:hAnsi="Arial Narrow"/>
@@ -843,13 +1026,23 @@
               </w:rPr>
               <w:t xml:space="preserve"> – Hacienda </w:t>
             </w:r>
-            <w:r>
-              <w:rPr>
-                <w:rFonts w:ascii="Arial Narrow" w:hAnsi="Arial Narrow"/>
-                <w:sz w:val="16"/>
-                <w:szCs w:val="16"/>
-              </w:rPr>
-              <w:t xml:space="preserve">Ticoporo </w:t>
+            <w:proofErr w:type="spellStart"/>
+            <w:r>
+              <w:rPr>
+                <w:rFonts w:ascii="Arial Narrow" w:hAnsi="Arial Narrow"/>
+                <w:sz w:val="16"/>
+                <w:szCs w:val="16"/>
+              </w:rPr>
+              <w:t>Ticoporo</w:t>
+            </w:r>
+            <w:proofErr w:type="spellEnd"/>
+            <w:r>
+              <w:rPr>
+                <w:rFonts w:ascii="Arial Narrow" w:hAnsi="Arial Narrow"/>
+                <w:sz w:val="16"/>
+                <w:szCs w:val="16"/>
+              </w:rPr>
+              <w:t xml:space="preserve"> </w:t>
             </w:r>
             <w:r>
               <w:rPr>
@@ -916,11 +1109,57 @@
                 <w:bCs/>
               </w:rPr>
             </w:pPr>
-            <w:r>
+          </w:p>
+          <w:p>
+            <w:pPr>
+              <w:jc w:val="center"/>
               <w:rPr>
                 <w:bCs/>
               </w:rPr>
-              <w:t>{{coreo_docente}}</w:t>
+            </w:pPr>
+            <w:r>
+              <w:rPr>
+                <w:bCs/>
+              </w:rPr>
+              <w:t>{{</w:t>
+            </w:r>
+            <w:proofErr w:type="spellStart"/>
+            <w:r>
+              <w:rPr>
+                <w:bCs/>
+              </w:rPr>
+              <w:t>co</w:t>
+            </w:r>
+            <w:r>
+              <w:rPr>
+                <w:bCs/>
+              </w:rPr>
+              <w:t>r</w:t>
+            </w:r>
+            <w:r>
+              <w:rPr>
+                <w:bCs/>
+              </w:rPr>
+              <w:t>reo</w:t>
+            </w:r>
+            <w:r>
+              <w:rPr>
+                <w:bCs/>
+              </w:rPr>
+              <w:t>_</w:t>
+            </w:r>
+            <w:r>
+              <w:rPr>
+                <w:bCs/>
+              </w:rPr>
+              <w:t>contacto</w:t>
+            </w:r>
+            <w:proofErr w:type="spellEnd"/>
+            <w:r>
+              <w:rPr>
+                <w:bCs/>
+              </w:rPr>
+              <w:t>}}</w:t>
             </w:r>
           </w:p>
         </w:tc>

</xml_diff>